<commit_message>
Respect cell/home numbers and make email only show if defined
</commit_message>
<xml_diff>
--- a/docassemble/RentalRepairLetter/data/templates/tenant_repair_letter.docx
+++ b/docassemble/RentalRepairLetter/data/templates/tenant_repair_letter.docx
@@ -250,7 +250,13 @@
         <w:rPr>
           <w:rFonts w:ascii="Times New Roman" w:hAnsi="Times New Roman" w:cs="Times New Roman"/>
         </w:rPr>
-        <w:t>date}</w:t>
+        <w:t>date</w:t>
+      </w:r>
+      <w:r>
+        <w:rPr>
+          <w:rFonts w:ascii="Times New Roman" w:hAnsi="Times New Roman" w:cs="Times New Roman"/>
+        </w:rPr>
+        <w:t xml:space="preserve"> </w:t>
       </w:r>
       <w:r>
         <w:rPr>
@@ -262,6 +268,12 @@
         <w:rPr>
           <w:rFonts w:ascii="Times New Roman" w:hAnsi="Times New Roman" w:cs="Times New Roman"/>
         </w:rPr>
+        <w:t>}</w:t>
+      </w:r>
+      <w:r>
+        <w:rPr>
+          <w:rFonts w:ascii="Times New Roman" w:hAnsi="Times New Roman" w:cs="Times New Roman"/>
+        </w:rPr>
         <w:t xml:space="preserve"> I experienced issues with my rental property.</w:t>
       </w:r>
       <w:r>
@@ -300,7 +312,19 @@
         <w:rPr>
           <w:rFonts w:ascii="Times New Roman" w:hAnsi="Times New Roman" w:cs="Times New Roman"/>
         </w:rPr>
-        <w:t>issue_description}}</w:t>
+        <w:t>issue_description</w:t>
+      </w:r>
+      <w:r>
+        <w:rPr>
+          <w:rFonts w:ascii="Times New Roman" w:hAnsi="Times New Roman" w:cs="Times New Roman"/>
+        </w:rPr>
+        <w:t xml:space="preserve"> </w:t>
+      </w:r>
+      <w:r>
+        <w:rPr>
+          <w:rFonts w:ascii="Times New Roman" w:hAnsi="Times New Roman" w:cs="Times New Roman"/>
+        </w:rPr>
+        <w:t>}}</w:t>
       </w:r>
     </w:p>
     <w:p>
@@ -404,6 +428,12 @@
         <w:rPr>
           <w:rFonts w:ascii="Times New Roman" w:hAnsi="Times New Roman" w:cs="Times New Roman"/>
         </w:rPr>
+        <w:t>s()</w:t>
+      </w:r>
+      <w:r>
+        <w:rPr>
+          <w:rFonts w:ascii="Times New Roman" w:hAnsi="Times New Roman" w:cs="Times New Roman"/>
+        </w:rPr>
         <w:t>}</w:t>
       </w:r>
       <w:r>
@@ -416,31 +446,19 @@
         <w:rPr>
           <w:rFonts w:ascii="Times New Roman" w:hAnsi="Times New Roman" w:cs="Times New Roman"/>
         </w:rPr>
-        <w:t xml:space="preserve">, or by email at </w:t>
-      </w:r>
-      <w:r>
-        <w:rPr>
-          <w:rFonts w:ascii="Times New Roman" w:hAnsi="Times New Roman" w:cs="Times New Roman"/>
-        </w:rPr>
-        <w:t>{</w:t>
-      </w:r>
-      <w:r>
-        <w:rPr>
-          <w:rFonts w:ascii="Times New Roman" w:hAnsi="Times New Roman" w:cs="Times New Roman"/>
-        </w:rPr>
-        <w:t>{user</w:t>
-      </w:r>
-      <w:r>
-        <w:rPr>
-          <w:rFonts w:ascii="Times New Roman" w:hAnsi="Times New Roman" w:cs="Times New Roman"/>
-        </w:rPr>
-        <w:t>s</w:t>
-      </w:r>
-      <w:r>
-        <w:rPr>
-          <w:rFonts w:ascii="Times New Roman" w:hAnsi="Times New Roman" w:cs="Times New Roman"/>
-        </w:rPr>
-        <w:t>[0]</w:t>
+        <w:t xml:space="preserve">{% if </w:t>
+      </w:r>
+      <w:r>
+        <w:rPr>
+          <w:rFonts w:ascii="Times New Roman" w:hAnsi="Times New Roman" w:cs="Times New Roman"/>
+        </w:rPr>
+        <w:t>defined('</w:t>
+      </w:r>
+      <w:r>
+        <w:rPr>
+          <w:rFonts w:ascii="Times New Roman" w:hAnsi="Times New Roman" w:cs="Times New Roman"/>
+        </w:rPr>
+        <w:t>users[0]</w:t>
       </w:r>
       <w:r>
         <w:rPr>
@@ -452,36 +470,90 @@
         <w:rPr>
           <w:rFonts w:ascii="Times New Roman" w:hAnsi="Times New Roman" w:cs="Times New Roman"/>
         </w:rPr>
-        <w:t>email}</w:t>
-      </w:r>
-      <w:r>
-        <w:rPr>
-          <w:rFonts w:ascii="Times New Roman" w:hAnsi="Times New Roman" w:cs="Times New Roman"/>
-        </w:rPr>
-        <w:t>}</w:t>
-      </w:r>
-      <w:r>
-        <w:rPr>
-          <w:rFonts w:ascii="Times New Roman" w:hAnsi="Times New Roman" w:cs="Times New Roman"/>
-        </w:rPr>
-        <w:t>.</w:t>
-      </w:r>
-    </w:p>
-    <w:p>
-      <w:pPr>
-        <w:rPr>
-          <w:rFonts w:ascii="Times New Roman" w:hAnsi="Times New Roman" w:cs="Times New Roman"/>
-        </w:rPr>
-      </w:pPr>
-    </w:p>
-    <w:p>
-      <w:pPr>
-        <w:rPr>
-          <w:rFonts w:ascii="Times New Roman" w:hAnsi="Times New Roman" w:cs="Times New Roman"/>
-        </w:rPr>
-      </w:pPr>
+        <w:t xml:space="preserve">email') </w:t>
+      </w:r>
       <w:bookmarkStart w:id="0" w:name="_GoBack"/>
       <w:bookmarkEnd w:id="0"/>
+      <w:r>
+        <w:rPr>
+          <w:rFonts w:ascii="Times New Roman" w:hAnsi="Times New Roman" w:cs="Times New Roman"/>
+        </w:rPr>
+        <w:t>%}</w:t>
+      </w:r>
+      <w:r>
+        <w:rPr>
+          <w:rFonts w:ascii="Times New Roman" w:hAnsi="Times New Roman" w:cs="Times New Roman"/>
+        </w:rPr>
+        <w:t xml:space="preserve">, or by email at </w:t>
+      </w:r>
+      <w:r>
+        <w:rPr>
+          <w:rFonts w:ascii="Times New Roman" w:hAnsi="Times New Roman" w:cs="Times New Roman"/>
+        </w:rPr>
+        <w:t>{</w:t>
+      </w:r>
+      <w:r>
+        <w:rPr>
+          <w:rFonts w:ascii="Times New Roman" w:hAnsi="Times New Roman" w:cs="Times New Roman"/>
+        </w:rPr>
+        <w:t>{user</w:t>
+      </w:r>
+      <w:r>
+        <w:rPr>
+          <w:rFonts w:ascii="Times New Roman" w:hAnsi="Times New Roman" w:cs="Times New Roman"/>
+        </w:rPr>
+        <w:t>s</w:t>
+      </w:r>
+      <w:r>
+        <w:rPr>
+          <w:rFonts w:ascii="Times New Roman" w:hAnsi="Times New Roman" w:cs="Times New Roman"/>
+        </w:rPr>
+        <w:t>[0]</w:t>
+      </w:r>
+      <w:r>
+        <w:rPr>
+          <w:rFonts w:ascii="Times New Roman" w:hAnsi="Times New Roman" w:cs="Times New Roman"/>
+        </w:rPr>
+        <w:t>.</w:t>
+      </w:r>
+      <w:r>
+        <w:rPr>
+          <w:rFonts w:ascii="Times New Roman" w:hAnsi="Times New Roman" w:cs="Times New Roman"/>
+        </w:rPr>
+        <w:t>email}</w:t>
+      </w:r>
+      <w:r>
+        <w:rPr>
+          <w:rFonts w:ascii="Times New Roman" w:hAnsi="Times New Roman" w:cs="Times New Roman"/>
+        </w:rPr>
+        <w:t>}</w:t>
+      </w:r>
+      <w:r>
+        <w:rPr>
+          <w:rFonts w:ascii="Times New Roman" w:hAnsi="Times New Roman" w:cs="Times New Roman"/>
+        </w:rPr>
+        <w:t>{% endif %}</w:t>
+      </w:r>
+      <w:r>
+        <w:rPr>
+          <w:rFonts w:ascii="Times New Roman" w:hAnsi="Times New Roman" w:cs="Times New Roman"/>
+        </w:rPr>
+        <w:t>.</w:t>
+      </w:r>
+    </w:p>
+    <w:p>
+      <w:pPr>
+        <w:rPr>
+          <w:rFonts w:ascii="Times New Roman" w:hAnsi="Times New Roman" w:cs="Times New Roman"/>
+        </w:rPr>
+      </w:pPr>
+    </w:p>
+    <w:p>
+      <w:pPr>
+        <w:rPr>
+          <w:rFonts w:ascii="Times New Roman" w:hAnsi="Times New Roman" w:cs="Times New Roman"/>
+        </w:rPr>
+      </w:pPr>
     </w:p>
     <w:p>
       <w:pPr>

</xml_diff>

<commit_message>
Small language fixes--add other contact method to letter
</commit_message>
<xml_diff>
--- a/docassemble/RentalRepairLetter/data/templates/tenant_repair_letter.docx
+++ b/docassemble/RentalRepairLetter/data/templates/tenant_repair_letter.docx
@@ -356,19 +356,13 @@
         <w:rPr>
           <w:rFonts w:ascii="Times New Roman" w:hAnsi="Times New Roman" w:cs="Times New Roman"/>
         </w:rPr>
-        <w:t xml:space="preserve"> so I can rearrange my schedule to be there</w:t>
-      </w:r>
-      <w:r>
-        <w:rPr>
-          <w:rFonts w:ascii="Times New Roman" w:hAnsi="Times New Roman" w:cs="Times New Roman"/>
-        </w:rPr>
-        <w:t xml:space="preserve"> at a time that best conveniences you</w:t>
-      </w:r>
-      <w:r>
-        <w:rPr>
-          <w:rFonts w:ascii="Times New Roman" w:hAnsi="Times New Roman" w:cs="Times New Roman"/>
-        </w:rPr>
-        <w:t>. I can be</w:t>
+        <w:t xml:space="preserve"> so I can be available. </w:t>
+      </w:r>
+      <w:r>
+        <w:rPr>
+          <w:rFonts w:ascii="Times New Roman" w:hAnsi="Times New Roman" w:cs="Times New Roman"/>
+        </w:rPr>
+        <w:t>I can be</w:t>
       </w:r>
       <w:r>
         <w:rPr>
@@ -386,7 +380,19 @@
         <w:rPr>
           <w:rFonts w:ascii="Times New Roman" w:hAnsi="Times New Roman" w:cs="Times New Roman"/>
         </w:rPr>
-        <w:t>by tele</w:t>
+        <w:t xml:space="preserve">by </w:t>
+      </w:r>
+      <w:r>
+        <w:rPr>
+          <w:rFonts w:ascii="Times New Roman" w:hAnsi="Times New Roman" w:cs="Times New Roman"/>
+        </w:rPr>
+        <w:t xml:space="preserve">{% if users[0].phone_numbers() %} </w:t>
+      </w:r>
+      <w:r>
+        <w:rPr>
+          <w:rFonts w:ascii="Times New Roman" w:hAnsi="Times New Roman" w:cs="Times New Roman"/>
+        </w:rPr>
+        <w:t>tele</w:t>
       </w:r>
       <w:r>
         <w:rPr>
@@ -446,31 +452,7 @@
         <w:rPr>
           <w:rFonts w:ascii="Times New Roman" w:hAnsi="Times New Roman" w:cs="Times New Roman"/>
         </w:rPr>
-        <w:t xml:space="preserve">{% if </w:t>
-      </w:r>
-      <w:r>
-        <w:rPr>
-          <w:rFonts w:ascii="Times New Roman" w:hAnsi="Times New Roman" w:cs="Times New Roman"/>
-        </w:rPr>
-        <w:t>defined('</w:t>
-      </w:r>
-      <w:r>
-        <w:rPr>
-          <w:rFonts w:ascii="Times New Roman" w:hAnsi="Times New Roman" w:cs="Times New Roman"/>
-        </w:rPr>
-        <w:t>users[0]</w:t>
-      </w:r>
-      <w:r>
-        <w:rPr>
-          <w:rFonts w:ascii="Times New Roman" w:hAnsi="Times New Roman" w:cs="Times New Roman"/>
-        </w:rPr>
-        <w:t>.</w:t>
-      </w:r>
-      <w:r>
-        <w:rPr>
-          <w:rFonts w:ascii="Times New Roman" w:hAnsi="Times New Roman" w:cs="Times New Roman"/>
-        </w:rPr>
-        <w:t xml:space="preserve">email') </w:t>
+        <w:t>{% endif %}</w:t>
       </w:r>
       <w:bookmarkStart w:id="0" w:name="_GoBack"/>
       <w:bookmarkEnd w:id="0"/>
@@ -478,6 +460,42 @@
         <w:rPr>
           <w:rFonts w:ascii="Times New Roman" w:hAnsi="Times New Roman" w:cs="Times New Roman"/>
         </w:rPr>
+        <w:t xml:space="preserve">{% if </w:t>
+      </w:r>
+      <w:r>
+        <w:rPr>
+          <w:rFonts w:ascii="Times New Roman" w:hAnsi="Times New Roman" w:cs="Times New Roman"/>
+        </w:rPr>
+        <w:t>defined('</w:t>
+      </w:r>
+      <w:r>
+        <w:rPr>
+          <w:rFonts w:ascii="Times New Roman" w:hAnsi="Times New Roman" w:cs="Times New Roman"/>
+        </w:rPr>
+        <w:t>users[0]</w:t>
+      </w:r>
+      <w:r>
+        <w:rPr>
+          <w:rFonts w:ascii="Times New Roman" w:hAnsi="Times New Roman" w:cs="Times New Roman"/>
+        </w:rPr>
+        <w:t>.</w:t>
+      </w:r>
+      <w:r>
+        <w:rPr>
+          <w:rFonts w:ascii="Times New Roman" w:hAnsi="Times New Roman" w:cs="Times New Roman"/>
+        </w:rPr>
+        <w:t xml:space="preserve">email') </w:t>
+      </w:r>
+      <w:r>
+        <w:rPr>
+          <w:rFonts w:ascii="Times New Roman" w:hAnsi="Times New Roman" w:cs="Times New Roman"/>
+        </w:rPr>
+        <w:t xml:space="preserve">and users[0].email </w:t>
+      </w:r>
+      <w:r>
+        <w:rPr>
+          <w:rFonts w:ascii="Times New Roman" w:hAnsi="Times New Roman" w:cs="Times New Roman"/>
+        </w:rPr>
         <w:t>%}</w:t>
       </w:r>
       <w:r>
@@ -533,6 +551,12 @@
           <w:rFonts w:ascii="Times New Roman" w:hAnsi="Times New Roman" w:cs="Times New Roman"/>
         </w:rPr>
         <w:t>{% endif %}</w:t>
+      </w:r>
+      <w:r>
+        <w:rPr>
+          <w:rFonts w:ascii="Times New Roman" w:hAnsi="Times New Roman" w:cs="Times New Roman"/>
+        </w:rPr>
+        <w:t>{% if users[0].other_contact_method %} or {{ users[0].other_contact_method }}{% endif %}</w:t>
       </w:r>
       <w:r>
         <w:rPr>

</xml_diff>

<commit_message>
Don't require other_contact_method - confusing in UpToCode context
</commit_message>
<xml_diff>
--- a/docassemble/RentalRepairLetter/data/templates/tenant_repair_letter.docx
+++ b/docassemble/RentalRepairLetter/data/templates/tenant_repair_letter.docx
@@ -1,6 +1,6 @@
 
 <file path=word/document.xml><?xml version="1.0" encoding="utf-8"?>
-<w:document xmlns:wpc="http://schemas.microsoft.com/office/word/2010/wordprocessingCanvas" xmlns:cx="http://schemas.microsoft.com/office/drawing/2014/chartex" xmlns:cx1="http://schemas.microsoft.com/office/drawing/2015/9/8/chartex" xmlns:mc="http://schemas.openxmlformats.org/markup-compatibility/2006" xmlns:o="urn:schemas-microsoft-com:office:office" xmlns:r="http://schemas.openxmlformats.org/officeDocument/2006/relationships" xmlns:m="http://schemas.openxmlformats.org/officeDocument/2006/math" xmlns:v="urn:schemas-microsoft-com:vml" xmlns:wp14="http://schemas.microsoft.com/office/word/2010/wordprocessingDrawing" xmlns:wp="http://schemas.openxmlformats.org/drawingml/2006/wordprocessingDrawing" xmlns:w10="urn:schemas-microsoft-com:office:word" xmlns:w="http://schemas.openxmlformats.org/wordprocessingml/2006/main" xmlns:w14="http://schemas.microsoft.com/office/word/2010/wordml" xmlns:w15="http://schemas.microsoft.com/office/word/2012/wordml" xmlns:w16se="http://schemas.microsoft.com/office/word/2015/wordml/symex" xmlns:wpg="http://schemas.microsoft.com/office/word/2010/wordprocessingGroup" xmlns:wpi="http://schemas.microsoft.com/office/word/2010/wordprocessingInk" xmlns:wne="http://schemas.microsoft.com/office/word/2006/wordml" xmlns:wps="http://schemas.microsoft.com/office/word/2010/wordprocessingShape" mc:Ignorable="w14 w15 w16se wp14">
+<w:document xmlns:wpc="http://schemas.microsoft.com/office/word/2010/wordprocessingCanvas" xmlns:cx="http://schemas.microsoft.com/office/drawing/2014/chartex" xmlns:cx1="http://schemas.microsoft.com/office/drawing/2015/9/8/chartex" xmlns:cx2="http://schemas.microsoft.com/office/drawing/2015/10/21/chartex" xmlns:cx3="http://schemas.microsoft.com/office/drawing/2016/5/9/chartex" xmlns:cx4="http://schemas.microsoft.com/office/drawing/2016/5/10/chartex" xmlns:cx5="http://schemas.microsoft.com/office/drawing/2016/5/11/chartex" xmlns:cx6="http://schemas.microsoft.com/office/drawing/2016/5/12/chartex" xmlns:cx7="http://schemas.microsoft.com/office/drawing/2016/5/13/chartex" xmlns:cx8="http://schemas.microsoft.com/office/drawing/2016/5/14/chartex" xmlns:mc="http://schemas.openxmlformats.org/markup-compatibility/2006" xmlns:aink="http://schemas.microsoft.com/office/drawing/2016/ink" xmlns:am3d="http://schemas.microsoft.com/office/drawing/2017/model3d" xmlns:o="urn:schemas-microsoft-com:office:office" xmlns:r="http://schemas.openxmlformats.org/officeDocument/2006/relationships" xmlns:m="http://schemas.openxmlformats.org/officeDocument/2006/math" xmlns:v="urn:schemas-microsoft-com:vml" xmlns:wp14="http://schemas.microsoft.com/office/word/2010/wordprocessingDrawing" xmlns:wp="http://schemas.openxmlformats.org/drawingml/2006/wordprocessingDrawing" xmlns:w10="urn:schemas-microsoft-com:office:word" xmlns:w="http://schemas.openxmlformats.org/wordprocessingml/2006/main" xmlns:w14="http://schemas.microsoft.com/office/word/2010/wordml" xmlns:w15="http://schemas.microsoft.com/office/word/2012/wordml" xmlns:w16cid="http://schemas.microsoft.com/office/word/2016/wordml/cid" xmlns:w16se="http://schemas.microsoft.com/office/word/2015/wordml/symex" xmlns:wpg="http://schemas.microsoft.com/office/word/2010/wordprocessingGroup" xmlns:wpi="http://schemas.microsoft.com/office/word/2010/wordprocessingInk" xmlns:wne="http://schemas.microsoft.com/office/word/2006/wordml" xmlns:wps="http://schemas.microsoft.com/office/word/2010/wordprocessingShape" mc:Ignorable="w14 w15 w16se w16cid wp14">
   <w:body>
     <w:p>
       <w:pPr>
@@ -20,11 +20,19 @@
         </w:rPr>
         <w:t>{</w:t>
       </w:r>
-      <w:r>
-        <w:rPr>
-          <w:rFonts w:ascii="Times New Roman" w:hAnsi="Times New Roman" w:cs="Times New Roman"/>
-        </w:rPr>
-        <w:t>today()</w:t>
+      <w:proofErr w:type="gramStart"/>
+      <w:r>
+        <w:rPr>
+          <w:rFonts w:ascii="Times New Roman" w:hAnsi="Times New Roman" w:cs="Times New Roman"/>
+        </w:rPr>
+        <w:t>today(</w:t>
+      </w:r>
+      <w:proofErr w:type="gramEnd"/>
+      <w:r>
+        <w:rPr>
+          <w:rFonts w:ascii="Times New Roman" w:hAnsi="Times New Roman" w:cs="Times New Roman"/>
+        </w:rPr>
+        <w:t>)</w:t>
       </w:r>
       <w:r>
         <w:rPr>
@@ -71,6 +79,7 @@
         </w:rPr>
         <w:t>{{</w:t>
       </w:r>
+      <w:proofErr w:type="spellStart"/>
       <w:r>
         <w:rPr>
           <w:rFonts w:ascii="Times New Roman" w:hAnsi="Times New Roman" w:cs="Times New Roman"/>
@@ -89,6 +98,7 @@
         </w:rPr>
         <w:t>parties</w:t>
       </w:r>
+      <w:proofErr w:type="spellEnd"/>
       <w:r>
         <w:rPr>
           <w:rFonts w:ascii="Times New Roman" w:hAnsi="Times New Roman" w:cs="Times New Roman"/>
@@ -101,11 +111,33 @@
         </w:rPr>
         <w:t>0</w:t>
       </w:r>
-      <w:r>
-        <w:rPr>
-          <w:rFonts w:ascii="Times New Roman" w:hAnsi="Times New Roman" w:cs="Times New Roman"/>
-        </w:rPr>
-        <w:t>].address_block()}}</w:t>
+      <w:proofErr w:type="gramStart"/>
+      <w:r>
+        <w:rPr>
+          <w:rFonts w:ascii="Times New Roman" w:hAnsi="Times New Roman" w:cs="Times New Roman"/>
+        </w:rPr>
+        <w:t>].</w:t>
+      </w:r>
+      <w:proofErr w:type="spellStart"/>
+      <w:r>
+        <w:rPr>
+          <w:rFonts w:ascii="Times New Roman" w:hAnsi="Times New Roman" w:cs="Times New Roman"/>
+        </w:rPr>
+        <w:t>address</w:t>
+      </w:r>
+      <w:proofErr w:type="gramEnd"/>
+      <w:r>
+        <w:rPr>
+          <w:rFonts w:ascii="Times New Roman" w:hAnsi="Times New Roman" w:cs="Times New Roman"/>
+        </w:rPr>
+        <w:t>_block</w:t>
+      </w:r>
+      <w:proofErr w:type="spellEnd"/>
+      <w:r>
+        <w:rPr>
+          <w:rFonts w:ascii="Times New Roman" w:hAnsi="Times New Roman" w:cs="Times New Roman"/>
+        </w:rPr>
+        <w:t>()}}</w:t>
       </w:r>
     </w:p>
     <w:p>
@@ -146,12 +178,14 @@
         </w:rPr>
         <w:t>{</w:t>
       </w:r>
+      <w:proofErr w:type="spellStart"/>
       <w:r>
         <w:rPr>
           <w:rFonts w:ascii="Times New Roman" w:hAnsi="Times New Roman" w:cs="Times New Roman"/>
         </w:rPr>
         <w:t>other_parties</w:t>
       </w:r>
+      <w:proofErr w:type="spellEnd"/>
       <w:r>
         <w:rPr>
           <w:rFonts w:ascii="Times New Roman" w:hAnsi="Times New Roman" w:cs="Times New Roman"/>
@@ -184,11 +218,33 @@
           <w:rFonts w:ascii="Times New Roman" w:hAnsi="Times New Roman" w:cs="Times New Roman"/>
         </w:rPr>
       </w:pPr>
-      <w:r>
-        <w:rPr>
-          <w:rFonts w:ascii="Times New Roman" w:hAnsi="Times New Roman" w:cs="Times New Roman"/>
-        </w:rPr>
-        <w:t>{{ tenant_repair_introduction }}</w:t>
+      <w:proofErr w:type="gramStart"/>
+      <w:r>
+        <w:rPr>
+          <w:rFonts w:ascii="Times New Roman" w:hAnsi="Times New Roman" w:cs="Times New Roman"/>
+        </w:rPr>
+        <w:t xml:space="preserve">{{ </w:t>
+      </w:r>
+      <w:proofErr w:type="spellStart"/>
+      <w:r>
+        <w:rPr>
+          <w:rFonts w:ascii="Times New Roman" w:hAnsi="Times New Roman" w:cs="Times New Roman"/>
+        </w:rPr>
+        <w:t>tenant</w:t>
+      </w:r>
+      <w:proofErr w:type="gramEnd"/>
+      <w:r>
+        <w:rPr>
+          <w:rFonts w:ascii="Times New Roman" w:hAnsi="Times New Roman" w:cs="Times New Roman"/>
+        </w:rPr>
+        <w:t>_repair_introduction</w:t>
+      </w:r>
+      <w:proofErr w:type="spellEnd"/>
+      <w:r>
+        <w:rPr>
+          <w:rFonts w:ascii="Times New Roman" w:hAnsi="Times New Roman" w:cs="Times New Roman"/>
+        </w:rPr>
+        <w:t xml:space="preserve"> }}</w:t>
       </w:r>
     </w:p>
     <w:p>
@@ -210,6 +266,7 @@
         </w:rPr>
         <w:t xml:space="preserve">On approximately </w:t>
       </w:r>
+      <w:proofErr w:type="gramStart"/>
       <w:r>
         <w:rPr>
           <w:rFonts w:ascii="Times New Roman" w:hAnsi="Times New Roman" w:cs="Times New Roman"/>
@@ -228,6 +285,90 @@
         </w:rPr>
         <w:t xml:space="preserve"> </w:t>
       </w:r>
+      <w:proofErr w:type="spellStart"/>
+      <w:r>
+        <w:rPr>
+          <w:rFonts w:ascii="Times New Roman" w:hAnsi="Times New Roman" w:cs="Times New Roman"/>
+        </w:rPr>
+        <w:t>tenant</w:t>
+      </w:r>
+      <w:proofErr w:type="gramEnd"/>
+      <w:r>
+        <w:rPr>
+          <w:rFonts w:ascii="Times New Roman" w:hAnsi="Times New Roman" w:cs="Times New Roman"/>
+        </w:rPr>
+        <w:t>_repair_</w:t>
+      </w:r>
+      <w:r>
+        <w:rPr>
+          <w:rFonts w:ascii="Times New Roman" w:hAnsi="Times New Roman" w:cs="Times New Roman"/>
+        </w:rPr>
+        <w:t>issue</w:t>
+      </w:r>
+      <w:r>
+        <w:rPr>
+          <w:rFonts w:ascii="Times New Roman" w:hAnsi="Times New Roman" w:cs="Times New Roman"/>
+        </w:rPr>
+        <w:t>_</w:t>
+      </w:r>
+      <w:r>
+        <w:rPr>
+          <w:rFonts w:ascii="Times New Roman" w:hAnsi="Times New Roman" w:cs="Times New Roman"/>
+        </w:rPr>
+        <w:t>date</w:t>
+      </w:r>
+      <w:proofErr w:type="spellEnd"/>
+      <w:r>
+        <w:rPr>
+          <w:rFonts w:ascii="Times New Roman" w:hAnsi="Times New Roman" w:cs="Times New Roman"/>
+        </w:rPr>
+        <w:t xml:space="preserve"> </w:t>
+      </w:r>
+      <w:r>
+        <w:rPr>
+          <w:rFonts w:ascii="Times New Roman" w:hAnsi="Times New Roman" w:cs="Times New Roman"/>
+        </w:rPr>
+        <w:t>}</w:t>
+      </w:r>
+      <w:r>
+        <w:rPr>
+          <w:rFonts w:ascii="Times New Roman" w:hAnsi="Times New Roman" w:cs="Times New Roman"/>
+        </w:rPr>
+        <w:t>}</w:t>
+      </w:r>
+      <w:r>
+        <w:rPr>
+          <w:rFonts w:ascii="Times New Roman" w:hAnsi="Times New Roman" w:cs="Times New Roman"/>
+        </w:rPr>
+        <w:t xml:space="preserve"> I experienced issues with my rental property.</w:t>
+      </w:r>
+      <w:r>
+        <w:rPr>
+          <w:rFonts w:ascii="Times New Roman" w:hAnsi="Times New Roman" w:cs="Times New Roman"/>
+        </w:rPr>
+        <w:t xml:space="preserve"> </w:t>
+      </w:r>
+    </w:p>
+    <w:p>
+      <w:pPr>
+        <w:rPr>
+          <w:rFonts w:ascii="Times New Roman" w:hAnsi="Times New Roman" w:cs="Times New Roman"/>
+        </w:rPr>
+      </w:pPr>
+    </w:p>
+    <w:p>
+      <w:pPr>
+        <w:rPr>
+          <w:rFonts w:ascii="Times New Roman" w:hAnsi="Times New Roman" w:cs="Times New Roman"/>
+        </w:rPr>
+      </w:pPr>
+      <w:r>
+        <w:rPr>
+          <w:rFonts w:ascii="Times New Roman" w:hAnsi="Times New Roman" w:cs="Times New Roman"/>
+        </w:rPr>
+        <w:t>{{</w:t>
+      </w:r>
+      <w:proofErr w:type="spellStart"/>
       <w:r>
         <w:rPr>
           <w:rFonts w:ascii="Times New Roman" w:hAnsi="Times New Roman" w:cs="Times New Roman"/>
@@ -238,20 +379,16 @@
         <w:rPr>
           <w:rFonts w:ascii="Times New Roman" w:hAnsi="Times New Roman" w:cs="Times New Roman"/>
         </w:rPr>
-        <w:t>issue</w:t>
-      </w:r>
-      <w:r>
-        <w:rPr>
-          <w:rFonts w:ascii="Times New Roman" w:hAnsi="Times New Roman" w:cs="Times New Roman"/>
-        </w:rPr>
-        <w:t>_</w:t>
-      </w:r>
-      <w:r>
-        <w:rPr>
-          <w:rFonts w:ascii="Times New Roman" w:hAnsi="Times New Roman" w:cs="Times New Roman"/>
-        </w:rPr>
-        <w:t>date</w:t>
-      </w:r>
+        <w:t>issue_</w:t>
+      </w:r>
+      <w:proofErr w:type="gramStart"/>
+      <w:r>
+        <w:rPr>
+          <w:rFonts w:ascii="Times New Roman" w:hAnsi="Times New Roman" w:cs="Times New Roman"/>
+        </w:rPr>
+        <w:t>description</w:t>
+      </w:r>
+      <w:proofErr w:type="spellEnd"/>
       <w:r>
         <w:rPr>
           <w:rFonts w:ascii="Times New Roman" w:hAnsi="Times New Roman" w:cs="Times New Roman"/>
@@ -264,198 +401,179 @@
         </w:rPr>
         <w:t>}</w:t>
       </w:r>
+      <w:proofErr w:type="gramEnd"/>
       <w:r>
         <w:rPr>
           <w:rFonts w:ascii="Times New Roman" w:hAnsi="Times New Roman" w:cs="Times New Roman"/>
         </w:rPr>
         <w:t>}</w:t>
-      </w:r>
-      <w:r>
-        <w:rPr>
-          <w:rFonts w:ascii="Times New Roman" w:hAnsi="Times New Roman" w:cs="Times New Roman"/>
-        </w:rPr>
-        <w:t xml:space="preserve"> I experienced issues with my rental property.</w:t>
-      </w:r>
-      <w:r>
-        <w:rPr>
-          <w:rFonts w:ascii="Times New Roman" w:hAnsi="Times New Roman" w:cs="Times New Roman"/>
-        </w:rPr>
-        <w:t xml:space="preserve"> </w:t>
-      </w:r>
-    </w:p>
-    <w:p>
-      <w:pPr>
-        <w:rPr>
-          <w:rFonts w:ascii="Times New Roman" w:hAnsi="Times New Roman" w:cs="Times New Roman"/>
-        </w:rPr>
-      </w:pPr>
-    </w:p>
-    <w:p>
-      <w:pPr>
-        <w:rPr>
-          <w:rFonts w:ascii="Times New Roman" w:hAnsi="Times New Roman" w:cs="Times New Roman"/>
-        </w:rPr>
-      </w:pPr>
-      <w:r>
-        <w:rPr>
-          <w:rFonts w:ascii="Times New Roman" w:hAnsi="Times New Roman" w:cs="Times New Roman"/>
-        </w:rPr>
-        <w:t>{{</w:t>
-      </w:r>
-      <w:r>
-        <w:rPr>
-          <w:rFonts w:ascii="Times New Roman" w:hAnsi="Times New Roman" w:cs="Times New Roman"/>
-        </w:rPr>
-        <w:t>tenant_repair_</w:t>
-      </w:r>
-      <w:r>
-        <w:rPr>
-          <w:rFonts w:ascii="Times New Roman" w:hAnsi="Times New Roman" w:cs="Times New Roman"/>
-        </w:rPr>
-        <w:t>issue_description</w:t>
-      </w:r>
-      <w:r>
-        <w:rPr>
-          <w:rFonts w:ascii="Times New Roman" w:hAnsi="Times New Roman" w:cs="Times New Roman"/>
-        </w:rPr>
-        <w:t xml:space="preserve"> </w:t>
-      </w:r>
-      <w:r>
-        <w:rPr>
-          <w:rFonts w:ascii="Times New Roman" w:hAnsi="Times New Roman" w:cs="Times New Roman"/>
-        </w:rPr>
-        <w:t>}}</w:t>
-      </w:r>
-    </w:p>
-    <w:p>
-      <w:pPr>
-        <w:rPr>
-          <w:rFonts w:ascii="Times New Roman" w:hAnsi="Times New Roman" w:cs="Times New Roman"/>
-        </w:rPr>
-      </w:pPr>
-    </w:p>
-    <w:p>
-      <w:pPr>
-        <w:rPr>
-          <w:rFonts w:ascii="Times New Roman" w:hAnsi="Times New Roman" w:cs="Times New Roman"/>
-        </w:rPr>
-      </w:pPr>
-      <w:r>
-        <w:rPr>
-          <w:rFonts w:ascii="Times New Roman" w:hAnsi="Times New Roman" w:cs="Times New Roman"/>
-        </w:rPr>
-        <w:t xml:space="preserve">Please let me know as soon as possible when you plan to make </w:t>
-      </w:r>
-      <w:r>
-        <w:rPr>
-          <w:rFonts w:ascii="Times New Roman" w:hAnsi="Times New Roman" w:cs="Times New Roman"/>
-        </w:rPr>
-        <w:t>the repair(s)</w:t>
-      </w:r>
-      <w:r>
-        <w:rPr>
-          <w:rFonts w:ascii="Times New Roman" w:hAnsi="Times New Roman" w:cs="Times New Roman"/>
-        </w:rPr>
-        <w:t xml:space="preserve"> so I can be available. </w:t>
-      </w:r>
-      <w:r>
-        <w:rPr>
-          <w:rFonts w:ascii="Times New Roman" w:hAnsi="Times New Roman" w:cs="Times New Roman"/>
-        </w:rPr>
-        <w:t>I can be</w:t>
-      </w:r>
-      <w:r>
-        <w:rPr>
-          <w:rFonts w:ascii="Times New Roman" w:hAnsi="Times New Roman" w:cs="Times New Roman"/>
-        </w:rPr>
-        <w:t xml:space="preserve"> reached</w:t>
-      </w:r>
-      <w:r>
-        <w:rPr>
-          <w:rFonts w:ascii="Times New Roman" w:hAnsi="Times New Roman" w:cs="Times New Roman"/>
-        </w:rPr>
-        <w:t xml:space="preserve"> </w:t>
-      </w:r>
-      <w:r>
-        <w:rPr>
-          <w:rFonts w:ascii="Times New Roman" w:hAnsi="Times New Roman" w:cs="Times New Roman"/>
-        </w:rPr>
-        <w:t xml:space="preserve">by </w:t>
-      </w:r>
-      <w:r>
-        <w:rPr>
-          <w:rFonts w:ascii="Times New Roman" w:hAnsi="Times New Roman" w:cs="Times New Roman"/>
-        </w:rPr>
-        <w:t xml:space="preserve">{% if users[0].phone_numbers() %} </w:t>
-      </w:r>
-      <w:r>
-        <w:rPr>
-          <w:rFonts w:ascii="Times New Roman" w:hAnsi="Times New Roman" w:cs="Times New Roman"/>
-        </w:rPr>
-        <w:t>tele</w:t>
-      </w:r>
-      <w:r>
-        <w:rPr>
-          <w:rFonts w:ascii="Times New Roman" w:hAnsi="Times New Roman" w:cs="Times New Roman"/>
-        </w:rPr>
-        <w:t xml:space="preserve">phone at </w:t>
-      </w:r>
-      <w:r>
-        <w:rPr>
-          <w:rFonts w:ascii="Times New Roman" w:hAnsi="Times New Roman" w:cs="Times New Roman"/>
-        </w:rPr>
-        <w:t>{</w:t>
-      </w:r>
-      <w:r>
-        <w:rPr>
-          <w:rFonts w:ascii="Times New Roman" w:hAnsi="Times New Roman" w:cs="Times New Roman"/>
-        </w:rPr>
-        <w:t>{</w:t>
-      </w:r>
-      <w:r>
-        <w:rPr>
-          <w:rFonts w:ascii="Times New Roman" w:hAnsi="Times New Roman" w:cs="Times New Roman"/>
-        </w:rPr>
-        <w:t>users[0].</w:t>
-      </w:r>
-      <w:r>
-        <w:rPr>
-          <w:rFonts w:ascii="Times New Roman" w:hAnsi="Times New Roman" w:cs="Times New Roman"/>
-        </w:rPr>
-        <w:t>phone</w:t>
-      </w:r>
-      <w:r>
-        <w:rPr>
-          <w:rFonts w:ascii="Times New Roman" w:hAnsi="Times New Roman" w:cs="Times New Roman"/>
-        </w:rPr>
-        <w:t>_number</w:t>
-      </w:r>
-      <w:r>
-        <w:rPr>
-          <w:rFonts w:ascii="Times New Roman" w:hAnsi="Times New Roman" w:cs="Times New Roman"/>
-        </w:rPr>
-        <w:t>s()</w:t>
-      </w:r>
-      <w:r>
-        <w:rPr>
-          <w:rFonts w:ascii="Times New Roman" w:hAnsi="Times New Roman" w:cs="Times New Roman"/>
-        </w:rPr>
-        <w:t>}</w:t>
-      </w:r>
-      <w:r>
-        <w:rPr>
-          <w:rFonts w:ascii="Times New Roman" w:hAnsi="Times New Roman" w:cs="Times New Roman"/>
-        </w:rPr>
-        <w:t>}</w:t>
-      </w:r>
-      <w:r>
-        <w:rPr>
-          <w:rFonts w:ascii="Times New Roman" w:hAnsi="Times New Roman" w:cs="Times New Roman"/>
-        </w:rPr>
-        <w:t>{% endif %}</w:t>
       </w:r>
       <w:bookmarkStart w:id="0" w:name="_GoBack"/>
       <w:bookmarkEnd w:id="0"/>
+    </w:p>
+    <w:p>
+      <w:pPr>
+        <w:rPr>
+          <w:rFonts w:ascii="Times New Roman" w:hAnsi="Times New Roman" w:cs="Times New Roman"/>
+        </w:rPr>
+      </w:pPr>
+    </w:p>
+    <w:p>
+      <w:pPr>
+        <w:rPr>
+          <w:rFonts w:ascii="Times New Roman" w:hAnsi="Times New Roman" w:cs="Times New Roman"/>
+        </w:rPr>
+      </w:pPr>
+      <w:r>
+        <w:rPr>
+          <w:rFonts w:ascii="Times New Roman" w:hAnsi="Times New Roman" w:cs="Times New Roman"/>
+        </w:rPr>
+        <w:t xml:space="preserve">Please let me know as soon as possible when you plan to make </w:t>
+      </w:r>
+      <w:r>
+        <w:rPr>
+          <w:rFonts w:ascii="Times New Roman" w:hAnsi="Times New Roman" w:cs="Times New Roman"/>
+        </w:rPr>
+        <w:t>the repair(s)</w:t>
+      </w:r>
+      <w:r>
+        <w:rPr>
+          <w:rFonts w:ascii="Times New Roman" w:hAnsi="Times New Roman" w:cs="Times New Roman"/>
+        </w:rPr>
+        <w:t xml:space="preserve"> so I can be available. </w:t>
+      </w:r>
+      <w:r>
+        <w:rPr>
+          <w:rFonts w:ascii="Times New Roman" w:hAnsi="Times New Roman" w:cs="Times New Roman"/>
+        </w:rPr>
+        <w:t>I can be</w:t>
+      </w:r>
+      <w:r>
+        <w:rPr>
+          <w:rFonts w:ascii="Times New Roman" w:hAnsi="Times New Roman" w:cs="Times New Roman"/>
+        </w:rPr>
+        <w:t xml:space="preserve"> reached</w:t>
+      </w:r>
+      <w:r>
+        <w:rPr>
+          <w:rFonts w:ascii="Times New Roman" w:hAnsi="Times New Roman" w:cs="Times New Roman"/>
+        </w:rPr>
+        <w:t xml:space="preserve"> </w:t>
+      </w:r>
+      <w:r>
+        <w:rPr>
+          <w:rFonts w:ascii="Times New Roman" w:hAnsi="Times New Roman" w:cs="Times New Roman"/>
+        </w:rPr>
+        <w:t xml:space="preserve">by </w:t>
+      </w:r>
+      <w:r>
+        <w:rPr>
+          <w:rFonts w:ascii="Times New Roman" w:hAnsi="Times New Roman" w:cs="Times New Roman"/>
+        </w:rPr>
+        <w:t>{% if users[0</w:t>
+      </w:r>
+      <w:proofErr w:type="gramStart"/>
+      <w:r>
+        <w:rPr>
+          <w:rFonts w:ascii="Times New Roman" w:hAnsi="Times New Roman" w:cs="Times New Roman"/>
+        </w:rPr>
+        <w:t>].</w:t>
+      </w:r>
+      <w:proofErr w:type="spellStart"/>
+      <w:r>
+        <w:rPr>
+          <w:rFonts w:ascii="Times New Roman" w:hAnsi="Times New Roman" w:cs="Times New Roman"/>
+        </w:rPr>
+        <w:t>phone</w:t>
+      </w:r>
+      <w:proofErr w:type="gramEnd"/>
+      <w:r>
+        <w:rPr>
+          <w:rFonts w:ascii="Times New Roman" w:hAnsi="Times New Roman" w:cs="Times New Roman"/>
+        </w:rPr>
+        <w:t>_numbers</w:t>
+      </w:r>
+      <w:proofErr w:type="spellEnd"/>
+      <w:r>
+        <w:rPr>
+          <w:rFonts w:ascii="Times New Roman" w:hAnsi="Times New Roman" w:cs="Times New Roman"/>
+        </w:rPr>
+        <w:t xml:space="preserve">() %} </w:t>
+      </w:r>
+      <w:r>
+        <w:rPr>
+          <w:rFonts w:ascii="Times New Roman" w:hAnsi="Times New Roman" w:cs="Times New Roman"/>
+        </w:rPr>
+        <w:t>tele</w:t>
+      </w:r>
+      <w:r>
+        <w:rPr>
+          <w:rFonts w:ascii="Times New Roman" w:hAnsi="Times New Roman" w:cs="Times New Roman"/>
+        </w:rPr>
+        <w:t xml:space="preserve">phone at </w:t>
+      </w:r>
+      <w:r>
+        <w:rPr>
+          <w:rFonts w:ascii="Times New Roman" w:hAnsi="Times New Roman" w:cs="Times New Roman"/>
+        </w:rPr>
+        <w:t>{</w:t>
+      </w:r>
+      <w:r>
+        <w:rPr>
+          <w:rFonts w:ascii="Times New Roman" w:hAnsi="Times New Roman" w:cs="Times New Roman"/>
+        </w:rPr>
+        <w:t>{</w:t>
+      </w:r>
+      <w:r>
+        <w:rPr>
+          <w:rFonts w:ascii="Times New Roman" w:hAnsi="Times New Roman" w:cs="Times New Roman"/>
+        </w:rPr>
+        <w:t>users[0].</w:t>
+      </w:r>
+      <w:proofErr w:type="spellStart"/>
+      <w:r>
+        <w:rPr>
+          <w:rFonts w:ascii="Times New Roman" w:hAnsi="Times New Roman" w:cs="Times New Roman"/>
+        </w:rPr>
+        <w:t>phone</w:t>
+      </w:r>
+      <w:r>
+        <w:rPr>
+          <w:rFonts w:ascii="Times New Roman" w:hAnsi="Times New Roman" w:cs="Times New Roman"/>
+        </w:rPr>
+        <w:t>_number</w:t>
+      </w:r>
+      <w:r>
+        <w:rPr>
+          <w:rFonts w:ascii="Times New Roman" w:hAnsi="Times New Roman" w:cs="Times New Roman"/>
+        </w:rPr>
+        <w:t>s</w:t>
+      </w:r>
+      <w:proofErr w:type="spellEnd"/>
+      <w:r>
+        <w:rPr>
+          <w:rFonts w:ascii="Times New Roman" w:hAnsi="Times New Roman" w:cs="Times New Roman"/>
+        </w:rPr>
+        <w:t>()</w:t>
+      </w:r>
+      <w:r>
+        <w:rPr>
+          <w:rFonts w:ascii="Times New Roman" w:hAnsi="Times New Roman" w:cs="Times New Roman"/>
+        </w:rPr>
+        <w:t>}</w:t>
+      </w:r>
+      <w:r>
+        <w:rPr>
+          <w:rFonts w:ascii="Times New Roman" w:hAnsi="Times New Roman" w:cs="Times New Roman"/>
+        </w:rPr>
+        <w:t>}</w:t>
+      </w:r>
+      <w:r>
+        <w:rPr>
+          <w:rFonts w:ascii="Times New Roman" w:hAnsi="Times New Roman" w:cs="Times New Roman"/>
+        </w:rPr>
+        <w:t>{% endif %}</w:t>
+      </w:r>
       <w:r>
         <w:rPr>
           <w:rFonts w:ascii="Times New Roman" w:hAnsi="Times New Roman" w:cs="Times New Roman"/>
@@ -556,12 +674,6 @@
         <w:rPr>
           <w:rFonts w:ascii="Times New Roman" w:hAnsi="Times New Roman" w:cs="Times New Roman"/>
         </w:rPr>
-        <w:t>{% if users[0].other_contact_method %} or {{ users[0].other_contact_method }}{% endif %}</w:t>
-      </w:r>
-      <w:r>
-        <w:rPr>
-          <w:rFonts w:ascii="Times New Roman" w:hAnsi="Times New Roman" w:cs="Times New Roman"/>
-        </w:rPr>
         <w:t>.</w:t>
       </w:r>
     </w:p>
@@ -605,6 +717,7 @@
           <w:rFonts w:ascii="Times New Roman" w:hAnsi="Times New Roman" w:cs="Times New Roman"/>
         </w:rPr>
       </w:pPr>
+      <w:proofErr w:type="gramStart"/>
       <w:r>
         <w:rPr>
           <w:rFonts w:ascii="Times New Roman" w:hAnsi="Times New Roman" w:cs="Times New Roman"/>
@@ -629,6 +742,7 @@
         </w:rPr>
         <w:t>s</w:t>
       </w:r>
+      <w:proofErr w:type="gramEnd"/>
       <w:r>
         <w:rPr>
           <w:rFonts w:ascii="Times New Roman" w:hAnsi="Times New Roman" w:cs="Times New Roman"/>
@@ -641,6 +755,7 @@
         </w:rPr>
         <w:t>.</w:t>
       </w:r>
+      <w:proofErr w:type="spellStart"/>
       <w:r>
         <w:rPr>
           <w:rFonts w:ascii="Times New Roman" w:hAnsi="Times New Roman" w:cs="Times New Roman"/>
@@ -651,7 +766,28 @@
         <w:rPr>
           <w:rFonts w:ascii="Times New Roman" w:hAnsi="Times New Roman" w:cs="Times New Roman"/>
         </w:rPr>
-        <w:t>_if_final(i)</w:t>
+        <w:t>_if_final</w:t>
+      </w:r>
+      <w:proofErr w:type="spellEnd"/>
+      <w:r>
+        <w:rPr>
+          <w:rFonts w:ascii="Times New Roman" w:hAnsi="Times New Roman" w:cs="Times New Roman"/>
+        </w:rPr>
+        <w:t>(</w:t>
+      </w:r>
+      <w:proofErr w:type="spellStart"/>
+      <w:r>
+        <w:rPr>
+          <w:rFonts w:ascii="Times New Roman" w:hAnsi="Times New Roman" w:cs="Times New Roman"/>
+        </w:rPr>
+        <w:t>i</w:t>
+      </w:r>
+      <w:proofErr w:type="spellEnd"/>
+      <w:r>
+        <w:rPr>
+          <w:rFonts w:ascii="Times New Roman" w:hAnsi="Times New Roman" w:cs="Times New Roman"/>
+        </w:rPr>
+        <w:t>)</w:t>
       </w:r>
       <w:r>
         <w:rPr>
@@ -682,8 +818,30 @@
         <w:rPr>
           <w:rFonts w:ascii="Times New Roman" w:hAnsi="Times New Roman" w:cs="Times New Roman"/>
         </w:rPr>
-        <w:t>{{users[0].address_block</w:t>
-      </w:r>
+        <w:t>{{users[0</w:t>
+      </w:r>
+      <w:proofErr w:type="gramStart"/>
+      <w:r>
+        <w:rPr>
+          <w:rFonts w:ascii="Times New Roman" w:hAnsi="Times New Roman" w:cs="Times New Roman"/>
+        </w:rPr>
+        <w:t>].</w:t>
+      </w:r>
+      <w:proofErr w:type="spellStart"/>
+      <w:r>
+        <w:rPr>
+          <w:rFonts w:ascii="Times New Roman" w:hAnsi="Times New Roman" w:cs="Times New Roman"/>
+        </w:rPr>
+        <w:t>address</w:t>
+      </w:r>
+      <w:proofErr w:type="gramEnd"/>
+      <w:r>
+        <w:rPr>
+          <w:rFonts w:ascii="Times New Roman" w:hAnsi="Times New Roman" w:cs="Times New Roman"/>
+        </w:rPr>
+        <w:t>_block</w:t>
+      </w:r>
+      <w:proofErr w:type="spellEnd"/>
       <w:r>
         <w:rPr>
           <w:rFonts w:ascii="Times New Roman" w:hAnsi="Times New Roman" w:cs="Times New Roman"/>
@@ -715,7 +873,7 @@
 </file>
 
 <file path=word/numbering.xml><?xml version="1.0" encoding="utf-8"?>
-<w:numbering xmlns:wpc="http://schemas.microsoft.com/office/word/2010/wordprocessingCanvas" xmlns:cx="http://schemas.microsoft.com/office/drawing/2014/chartex" xmlns:cx1="http://schemas.microsoft.com/office/drawing/2015/9/8/chartex" xmlns:mc="http://schemas.openxmlformats.org/markup-compatibility/2006" xmlns:o="urn:schemas-microsoft-com:office:office" xmlns:r="http://schemas.openxmlformats.org/officeDocument/2006/relationships" xmlns:m="http://schemas.openxmlformats.org/officeDocument/2006/math" xmlns:v="urn:schemas-microsoft-com:vml" xmlns:wp14="http://schemas.microsoft.com/office/word/2010/wordprocessingDrawing" xmlns:wp="http://schemas.openxmlformats.org/drawingml/2006/wordprocessingDrawing" xmlns:w10="urn:schemas-microsoft-com:office:word" xmlns:w="http://schemas.openxmlformats.org/wordprocessingml/2006/main" xmlns:w14="http://schemas.microsoft.com/office/word/2010/wordml" xmlns:w15="http://schemas.microsoft.com/office/word/2012/wordml" xmlns:w16se="http://schemas.microsoft.com/office/word/2015/wordml/symex" xmlns:wpg="http://schemas.microsoft.com/office/word/2010/wordprocessingGroup" xmlns:wpi="http://schemas.microsoft.com/office/word/2010/wordprocessingInk" xmlns:wne="http://schemas.microsoft.com/office/word/2006/wordml" xmlns:wps="http://schemas.microsoft.com/office/word/2010/wordprocessingShape" mc:Ignorable="w14 w15 w16se wp14">
+<w:numbering xmlns:wpc="http://schemas.microsoft.com/office/word/2010/wordprocessingCanvas" xmlns:cx="http://schemas.microsoft.com/office/drawing/2014/chartex" xmlns:cx1="http://schemas.microsoft.com/office/drawing/2015/9/8/chartex" xmlns:cx2="http://schemas.microsoft.com/office/drawing/2015/10/21/chartex" xmlns:cx3="http://schemas.microsoft.com/office/drawing/2016/5/9/chartex" xmlns:cx4="http://schemas.microsoft.com/office/drawing/2016/5/10/chartex" xmlns:cx5="http://schemas.microsoft.com/office/drawing/2016/5/11/chartex" xmlns:cx6="http://schemas.microsoft.com/office/drawing/2016/5/12/chartex" xmlns:cx7="http://schemas.microsoft.com/office/drawing/2016/5/13/chartex" xmlns:cx8="http://schemas.microsoft.com/office/drawing/2016/5/14/chartex" xmlns:mc="http://schemas.openxmlformats.org/markup-compatibility/2006" xmlns:aink="http://schemas.microsoft.com/office/drawing/2016/ink" xmlns:am3d="http://schemas.microsoft.com/office/drawing/2017/model3d" xmlns:o="urn:schemas-microsoft-com:office:office" xmlns:r="http://schemas.openxmlformats.org/officeDocument/2006/relationships" xmlns:m="http://schemas.openxmlformats.org/officeDocument/2006/math" xmlns:v="urn:schemas-microsoft-com:vml" xmlns:wp14="http://schemas.microsoft.com/office/word/2010/wordprocessingDrawing" xmlns:wp="http://schemas.openxmlformats.org/drawingml/2006/wordprocessingDrawing" xmlns:w10="urn:schemas-microsoft-com:office:word" xmlns:w="http://schemas.openxmlformats.org/wordprocessingml/2006/main" xmlns:w14="http://schemas.microsoft.com/office/word/2010/wordml" xmlns:w15="http://schemas.microsoft.com/office/word/2012/wordml" xmlns:w16cid="http://schemas.microsoft.com/office/word/2016/wordml/cid" xmlns:w16se="http://schemas.microsoft.com/office/word/2015/wordml/symex" xmlns:wpg="http://schemas.microsoft.com/office/word/2010/wordprocessingGroup" xmlns:wpi="http://schemas.microsoft.com/office/word/2010/wordprocessingInk" xmlns:wne="http://schemas.microsoft.com/office/word/2006/wordml" xmlns:wps="http://schemas.microsoft.com/office/word/2010/wordprocessingShape" mc:Ignorable="w14 w15 w16se w16cid wp14">
   <w:abstractNum w:abstractNumId="0" w15:restartNumberingAfterBreak="0">
     <w:nsid w:val="19561D85"/>
     <w:multiLevelType w:val="hybridMultilevel"/>
@@ -809,7 +967,7 @@
 </file>
 
 <file path=word/styles.xml><?xml version="1.0" encoding="utf-8"?>
-<w:styles xmlns:mc="http://schemas.openxmlformats.org/markup-compatibility/2006" xmlns:r="http://schemas.openxmlformats.org/officeDocument/2006/relationships" xmlns:w="http://schemas.openxmlformats.org/wordprocessingml/2006/main" xmlns:w14="http://schemas.microsoft.com/office/word/2010/wordml" xmlns:w15="http://schemas.microsoft.com/office/word/2012/wordml" xmlns:w16se="http://schemas.microsoft.com/office/word/2015/wordml/symex" mc:Ignorable="w14 w15 w16se">
+<w:styles xmlns:mc="http://schemas.openxmlformats.org/markup-compatibility/2006" xmlns:r="http://schemas.openxmlformats.org/officeDocument/2006/relationships" xmlns:w="http://schemas.openxmlformats.org/wordprocessingml/2006/main" xmlns:w14="http://schemas.microsoft.com/office/word/2010/wordml" xmlns:w15="http://schemas.microsoft.com/office/word/2012/wordml" xmlns:w16cid="http://schemas.microsoft.com/office/word/2016/wordml/cid" xmlns:w16se="http://schemas.microsoft.com/office/word/2015/wordml/symex" mc:Ignorable="w14 w15 w16se w16cid">
   <w:docDefaults>
     <w:rPrDefault>
       <w:rPr>
@@ -821,7 +979,7 @@
     </w:rPrDefault>
     <w:pPrDefault/>
   </w:docDefaults>
-  <w:latentStyles w:defLockedState="0" w:defUIPriority="99" w:defSemiHidden="0" w:defUnhideWhenUsed="0" w:defQFormat="0" w:count="371">
+  <w:latentStyles w:defLockedState="0" w:defUIPriority="99" w:defSemiHidden="0" w:defUnhideWhenUsed="0" w:defQFormat="0" w:count="375">
     <w:lsdException w:name="Normal" w:uiPriority="0" w:qFormat="1"/>
     <w:lsdException w:name="heading 1" w:uiPriority="9" w:qFormat="1"/>
     <w:lsdException w:name="heading 2" w:semiHidden="1" w:uiPriority="9" w:unhideWhenUsed="1" w:qFormat="1"/>
@@ -927,7 +1085,6 @@
     <w:lsdException w:name="HTML Sample" w:semiHidden="1" w:unhideWhenUsed="1"/>
     <w:lsdException w:name="HTML Typewriter" w:semiHidden="1" w:unhideWhenUsed="1"/>
     <w:lsdException w:name="HTML Variable" w:semiHidden="1" w:unhideWhenUsed="1"/>
-    <w:lsdException w:name="Normal Table" w:semiHidden="1" w:unhideWhenUsed="1"/>
     <w:lsdException w:name="annotation subject" w:semiHidden="1" w:unhideWhenUsed="1"/>
     <w:lsdException w:name="No List" w:semiHidden="1" w:unhideWhenUsed="1"/>
     <w:lsdException w:name="Outline List 1" w:semiHidden="1" w:unhideWhenUsed="1"/>
@@ -971,10 +1128,8 @@
     <w:lsdException w:name="Table Elegant" w:semiHidden="1" w:unhideWhenUsed="1"/>
     <w:lsdException w:name="Table Professional" w:semiHidden="1" w:unhideWhenUsed="1"/>
     <w:lsdException w:name="Table Subtle 1" w:semiHidden="1" w:unhideWhenUsed="1"/>
-    <w:lsdException w:name="Table Subtle 2" w:semiHidden="1" w:unhideWhenUsed="1"/>
     <w:lsdException w:name="Table Web 1" w:semiHidden="1" w:unhideWhenUsed="1"/>
     <w:lsdException w:name="Table Web 2" w:semiHidden="1" w:unhideWhenUsed="1"/>
-    <w:lsdException w:name="Table Web 3" w:semiHidden="1" w:unhideWhenUsed="1"/>
     <w:lsdException w:name="Balloon Text" w:semiHidden="1" w:unhideWhenUsed="1"/>
     <w:lsdException w:name="Table Grid" w:uiPriority="39"/>
     <w:lsdException w:name="Table Theme" w:semiHidden="1" w:unhideWhenUsed="1"/>
@@ -1193,6 +1348,10 @@
     <w:lsdException w:name="List Table 5 Dark Accent 6" w:uiPriority="50"/>
     <w:lsdException w:name="List Table 6 Colorful Accent 6" w:uiPriority="51"/>
     <w:lsdException w:name="List Table 7 Colorful Accent 6" w:uiPriority="52"/>
+    <w:lsdException w:name="Mention" w:semiHidden="1" w:unhideWhenUsed="1"/>
+    <w:lsdException w:name="Smart Hyperlink" w:semiHidden="1" w:unhideWhenUsed="1"/>
+    <w:lsdException w:name="Hashtag" w:semiHidden="1" w:unhideWhenUsed="1"/>
+    <w:lsdException w:name="Unresolved Mention" w:semiHidden="1" w:unhideWhenUsed="1"/>
   </w:latentStyles>
   <w:style w:type="paragraph" w:default="1" w:styleId="Normal">
     <w:name w:val="Normal"/>

</xml_diff>